<commit_message>
Added Abhidharma Aruth 73
</commit_message>
<xml_diff>
--- a/VisheshaDesana/2024 08 18 Kalutara Bodhiya රූ සටහන.docx
+++ b/VisheshaDesana/2024 08 18 Kalutara Bodhiya රූ සටහන.docx
@@ -323,9 +323,9 @@
           <w:cs/>
         </w:rPr>
         <w:drawing>
-          <wp:inline distT="0" distB="0" distL="0" distR="0" wp14:anchorId="59567977" wp14:editId="31D11F84">
-            <wp:extent cx="6647180" cy="5892165"/>
-            <wp:effectExtent l="0" t="0" r="1270" b="0"/>
+          <wp:inline distT="0" distB="0" distL="0" distR="0" wp14:anchorId="59567977" wp14:editId="4AB23F1C">
+            <wp:extent cx="9601200" cy="8510655"/>
+            <wp:effectExtent l="0" t="0" r="0" b="5080"/>
             <wp:docPr id="2133391376" name="Picture 1"/>
             <wp:cNvGraphicFramePr>
               <a:graphicFrameLocks xmlns:a="http://schemas.openxmlformats.org/drawingml/2006/main" noChangeAspect="1"/>
@@ -355,7 +355,7 @@
                   <pic:spPr bwMode="auto">
                     <a:xfrm>
                       <a:off x="0" y="0"/>
-                      <a:ext cx="6647180" cy="5892165"/>
+                      <a:ext cx="9609659" cy="8518153"/>
                     </a:xfrm>
                     <a:prstGeom prst="rect">
                       <a:avLst/>
@@ -373,7 +373,7 @@
       </w:r>
     </w:p>
     <w:sectPr>
-      <w:pgSz w:w="11906" w:h="16838"/>
+      <w:pgSz w:w="16838" w:h="23811" w:code="8"/>
       <w:pgMar w:top="720" w:right="720" w:bottom="720" w:left="720" w:header="708" w:footer="708" w:gutter="0"/>
       <w:cols w:space="708"/>
       <w:docGrid w:linePitch="360"/>

</xml_diff>